<commit_message>
update on the framework doc
</commit_message>
<xml_diff>
--- a/Documntation/choosing Framework.docx
+++ b/Documntation/choosing Framework.docx
@@ -7,16 +7,16 @@
         <w:rPr>
           <w:b/>
           <w:bCs/>
-          <w:sz w:val="52"/>
-          <w:szCs w:val="52"/>
+          <w:sz w:val="28"/>
+          <w:szCs w:val="28"/>
         </w:rPr>
       </w:pPr>
       <w:r>
         <w:rPr>
           <w:b/>
           <w:bCs/>
-          <w:sz w:val="52"/>
-          <w:szCs w:val="52"/>
+          <w:sz w:val="28"/>
+          <w:szCs w:val="28"/>
         </w:rPr>
         <w:t xml:space="preserve">Frameworks </w:t>
       </w:r>
@@ -26,16 +26,12 @@
         <w:rPr>
           <w:b/>
           <w:bCs/>
-          <w:sz w:val="28"/>
-          <w:szCs w:val="28"/>
         </w:rPr>
       </w:pPr>
       <w:r>
         <w:rPr>
           <w:b/>
           <w:bCs/>
-          <w:sz w:val="28"/>
-          <w:szCs w:val="28"/>
         </w:rPr>
         <w:t>Making the right language choice is yet another valuable skill for a developer. Choosing the incorrect framework can have disastrous effects on how well an application performs.</w:t>
       </w:r>
@@ -45,74 +41,171 @@
         <w:rPr>
           <w:b/>
           <w:bCs/>
-          <w:sz w:val="28"/>
-          <w:szCs w:val="28"/>
         </w:rPr>
       </w:pPr>
       <w:r>
         <w:rPr>
           <w:b/>
           <w:bCs/>
-          <w:sz w:val="28"/>
-          <w:szCs w:val="28"/>
         </w:rPr>
         <w:t xml:space="preserve">Kotlin native </w:t>
       </w:r>
+      <w:r>
+        <w:rPr>
+          <w:b/>
+          <w:bCs/>
+        </w:rPr>
+        <w:t>the</w:t>
+      </w:r>
+      <w:r>
+        <w:rPr>
+          <w:b/>
+          <w:bCs/>
+        </w:rPr>
+        <w:t xml:space="preserve"> language is continually being improved by JetBrains. It has a secure monetary system, is loyal to the project, has a significant and highly skilled staff working on it, and is even adapting some of their own main product to adopt </w:t>
+      </w:r>
       <w:proofErr w:type="gramStart"/>
       <w:r>
         <w:rPr>
           <w:b/>
           <w:bCs/>
-          <w:sz w:val="28"/>
-          <w:szCs w:val="28"/>
-        </w:rPr>
-        <w:t>The</w:t>
+        </w:rPr>
+        <w:t xml:space="preserve">it </w:t>
+      </w:r>
+      <w:r>
+        <w:rPr>
+          <w:b/>
+          <w:bCs/>
+        </w:rPr>
+        <w:t>,also</w:t>
       </w:r>
       <w:proofErr w:type="gramEnd"/>
       <w:r>
         <w:rPr>
           <w:b/>
           <w:bCs/>
-          <w:sz w:val="28"/>
-          <w:szCs w:val="28"/>
-        </w:rPr>
-        <w:t xml:space="preserve"> language is continually being improved by JetBrains. It has a secure monetary system, is loyal to the project, has a significant and highly skilled staff working on it, and is even adapting some of their own main product to adopt </w:t>
+        </w:rPr>
+        <w:t xml:space="preserve"> Kotlin </w:t>
+      </w:r>
+      <w:r>
+        <w:rPr>
+          <w:b/>
+          <w:bCs/>
+        </w:rPr>
+        <w:t>allows no opportunity for mistake in service of a small and simple codebase, more accurate output codes are supplied. Any possible mistakes may be easily spotted by the compiler</w:t>
+      </w:r>
+      <w:r>
+        <w:rPr>
+          <w:rFonts w:ascii="Open Sans" w:hAnsi="Open Sans" w:cs="Open Sans"/>
+          <w:color w:val="000000"/>
+          <w:shd w:val="clear" w:color="auto" w:fill="EDFAFF"/>
+        </w:rPr>
+        <w:t>.</w:t>
+      </w:r>
+      <w:r>
+        <w:rPr>
+          <w:b/>
+          <w:bCs/>
+        </w:rPr>
+        <w:t xml:space="preserve"> </w:t>
+      </w:r>
+      <w:r>
+        <w:rPr>
+          <w:b/>
+          <w:bCs/>
+        </w:rPr>
+        <w:t>[</w:t>
+      </w:r>
+      <w:r>
+        <w:rPr>
+          <w:b/>
+          <w:bCs/>
+        </w:rPr>
+        <w:t xml:space="preserve">1]. </w:t>
+      </w:r>
+      <w:r>
+        <w:rPr>
+          <w:b/>
+          <w:bCs/>
+        </w:rPr>
+        <w:t xml:space="preserve">However, </w:t>
       </w:r>
       <w:proofErr w:type="gramStart"/>
       <w:r>
         <w:rPr>
           <w:b/>
           <w:bCs/>
-          <w:sz w:val="28"/>
-          <w:szCs w:val="28"/>
-        </w:rPr>
-        <w:t>it</w:t>
-      </w:r>
-      <w:r>
-        <w:rPr>
-          <w:b/>
-          <w:bCs/>
-          <w:sz w:val="28"/>
-          <w:szCs w:val="28"/>
-        </w:rPr>
-        <w:t>[</w:t>
+        </w:rPr>
+        <w:t>in order for</w:t>
       </w:r>
       <w:proofErr w:type="gramEnd"/>
       <w:r>
         <w:rPr>
           <w:b/>
           <w:bCs/>
-          <w:sz w:val="28"/>
-          <w:szCs w:val="28"/>
-        </w:rPr>
-        <w:t>1]</w:t>
-      </w:r>
-      <w:r>
-        <w:rPr>
-          <w:b/>
-          <w:bCs/>
-          <w:sz w:val="28"/>
-          <w:szCs w:val="28"/>
+        </w:rPr>
+        <w:t xml:space="preserve"> the app to gain popularity more quickly, we must create it for every mobile device, and because creating the app in two </w:t>
+      </w:r>
+      <w:r>
+        <w:rPr>
+          <w:b/>
+          <w:bCs/>
+        </w:rPr>
+        <w:t>native</w:t>
+      </w:r>
+      <w:r>
+        <w:rPr>
+          <w:b/>
+          <w:bCs/>
+        </w:rPr>
+        <w:t xml:space="preserve"> languages would </w:t>
+      </w:r>
+      <w:r>
+        <w:rPr>
+          <w:b/>
+          <w:bCs/>
+        </w:rPr>
+        <w:t>consume</w:t>
+      </w:r>
+      <w:r>
+        <w:rPr>
+          <w:b/>
+          <w:bCs/>
+        </w:rPr>
+        <w:t xml:space="preserve"> too much time</w:t>
+      </w:r>
+      <w:r>
+        <w:rPr>
+          <w:b/>
+          <w:bCs/>
+        </w:rPr>
+        <w:t xml:space="preserve"> and </w:t>
+      </w:r>
+      <w:r>
+        <w:rPr>
+          <w:b/>
+          <w:bCs/>
+        </w:rPr>
+        <w:t>resources</w:t>
+      </w:r>
+      <w:r>
+        <w:rPr>
+          <w:b/>
+          <w:bCs/>
+        </w:rPr>
+        <w:t>, a cross-platform is more practical</w:t>
+      </w:r>
+      <w:r>
+        <w:rPr>
+          <w:b/>
+          <w:bCs/>
+        </w:rPr>
+        <w:t xml:space="preserve"> like Flutter</w:t>
+      </w:r>
+      <w:r>
+        <w:rPr>
+          <w:b/>
+          <w:bCs/>
         </w:rPr>
         <w:t>.</w:t>
       </w:r>
@@ -120,39 +213,106 @@
         <w:rPr>
           <w:b/>
           <w:bCs/>
-          <w:sz w:val="28"/>
-          <w:szCs w:val="28"/>
-        </w:rPr>
-        <w:t xml:space="preserve"> But it </w:t>
-      </w:r>
-      <w:proofErr w:type="gramStart"/>
-      <w:r>
-        <w:rPr>
-          <w:b/>
-          <w:bCs/>
-          <w:sz w:val="28"/>
-          <w:szCs w:val="28"/>
-        </w:rPr>
-        <w:t>have</w:t>
-      </w:r>
-      <w:proofErr w:type="gramEnd"/>
-      <w:r>
-        <w:rPr>
-          <w:b/>
-          <w:bCs/>
-          <w:sz w:val="28"/>
-          <w:szCs w:val="28"/>
-        </w:rPr>
-        <w:t xml:space="preserve"> a major problem in which the code can only compile to the android systems only in the other hand Flutter’s </w:t>
-      </w:r>
-      <w:r>
-        <w:rPr>
-          <w:b/>
-          <w:bCs/>
-          <w:sz w:val="28"/>
-          <w:szCs w:val="28"/>
-        </w:rPr>
-        <w:t>biggest advantage of this solution is that it allows the use of the same code base for both iOS and Android applications. Another important feature is the simplicity of building a user interface that is created from the code level.</w:t>
+        </w:rPr>
+        <w:t xml:space="preserve"> Flutter’s biggest advantage that it allows the use of the same code base for both iOS and Android applications</w:t>
+      </w:r>
+      <w:r>
+        <w:rPr>
+          <w:b/>
+          <w:bCs/>
+        </w:rPr>
+        <w:t>.</w:t>
+      </w:r>
+      <w:r>
+        <w:rPr>
+          <w:b/>
+          <w:bCs/>
+        </w:rPr>
+        <w:t xml:space="preserve"> </w:t>
+      </w:r>
+      <w:r>
+        <w:rPr>
+          <w:b/>
+          <w:bCs/>
+        </w:rPr>
+        <w:t xml:space="preserve">And </w:t>
+      </w:r>
+      <w:r>
+        <w:rPr>
+          <w:b/>
+          <w:bCs/>
+        </w:rPr>
+        <w:t>the simplicity of building a user interface that is created from the code level</w:t>
+      </w:r>
+      <w:r>
+        <w:rPr>
+          <w:b/>
+          <w:bCs/>
+        </w:rPr>
+        <w:t>.</w:t>
+      </w:r>
+      <w:r>
+        <w:rPr>
+          <w:b/>
+          <w:bCs/>
+        </w:rPr>
+        <w:t xml:space="preserve"> Which </w:t>
+      </w:r>
+      <w:r>
+        <w:rPr>
+          <w:b/>
+          <w:bCs/>
+        </w:rPr>
+        <w:t>minimiz</w:t>
+      </w:r>
+      <w:r>
+        <w:rPr>
+          <w:b/>
+          <w:bCs/>
+        </w:rPr>
+        <w:t xml:space="preserve">e the time to complete the app </w:t>
+      </w:r>
+      <w:r>
+        <w:rPr>
+          <w:b/>
+          <w:bCs/>
+        </w:rPr>
+        <w:t xml:space="preserve">and </w:t>
+      </w:r>
+      <w:r>
+        <w:rPr>
+          <w:b/>
+          <w:bCs/>
+        </w:rPr>
+        <w:t>another benefit is</w:t>
+      </w:r>
+      <w:r>
+        <w:rPr>
+          <w:b/>
+          <w:bCs/>
+        </w:rPr>
+        <w:t xml:space="preserve"> </w:t>
+      </w:r>
+      <w:r>
+        <w:rPr>
+          <w:b/>
+          <w:bCs/>
+        </w:rPr>
+        <w:t xml:space="preserve">reducing the </w:t>
+      </w:r>
+      <w:r>
+        <w:rPr>
+          <w:b/>
+          <w:bCs/>
+        </w:rPr>
+        <w:t xml:space="preserve">minimize the </w:t>
+      </w:r>
+      <w:r>
+        <w:rPr>
+          <w:b/>
+          <w:bCs/>
+        </w:rPr>
+        <w:t>full app reboots. can save precious development and compilation time thanks to this feature. Native development will not provide this feature</w:t>
       </w:r>
     </w:p>
     <w:p>
@@ -160,38 +320,21 @@
         <w:rPr>
           <w:b/>
           <w:bCs/>
-          <w:sz w:val="28"/>
-          <w:szCs w:val="28"/>
         </w:rPr>
       </w:pPr>
-      <w:proofErr w:type="gramStart"/>
-      <w:r>
-        <w:rPr>
-          <w:b/>
-          <w:bCs/>
-          <w:sz w:val="28"/>
-          <w:szCs w:val="28"/>
-        </w:rPr>
-        <w:t>So</w:t>
-      </w:r>
-      <w:proofErr w:type="gramEnd"/>
-      <w:r>
-        <w:rPr>
-          <w:b/>
-          <w:bCs/>
-          <w:sz w:val="28"/>
-          <w:szCs w:val="28"/>
-        </w:rPr>
-        <w:t xml:space="preserve"> we decided that Flutter is the best framework to work with </w:t>
-      </w:r>
-      <w:r>
-        <w:rPr>
-          <w:b/>
-          <w:bCs/>
-          <w:sz w:val="28"/>
-          <w:szCs w:val="28"/>
-        </w:rPr>
-        <w:t>due to the previous reasons</w:t>
+      <w:r>
+        <w:rPr>
+          <w:b/>
+          <w:bCs/>
+        </w:rPr>
+        <w:t>So,</w:t>
+      </w:r>
+      <w:r>
+        <w:rPr>
+          <w:b/>
+          <w:bCs/>
+        </w:rPr>
+        <w:t xml:space="preserve"> we decided that Flutter is the best framework to work with due to the previous reasons</w:t>
       </w:r>
     </w:p>
     <w:p>
@@ -220,6 +363,26 @@
           <w:sz w:val="52"/>
           <w:szCs w:val="52"/>
         </w:rPr>
+        <w:br w:type="page"/>
+      </w:r>
+    </w:p>
+    <w:p>
+      <w:pPr>
+        <w:rPr>
+          <w:b/>
+          <w:bCs/>
+          <w:sz w:val="52"/>
+          <w:szCs w:val="52"/>
+        </w:rPr>
+      </w:pPr>
+      <w:r>
+        <w:rPr>
+          <w:b/>
+          <w:bCs/>
+          <w:sz w:val="52"/>
+          <w:szCs w:val="52"/>
+        </w:rPr>
+        <w:lastRenderedPageBreak/>
         <w:t xml:space="preserve">Reference </w:t>
       </w:r>
     </w:p>

</xml_diff>